<commit_message>
added docx and pdf of SolutionDocument
</commit_message>
<xml_diff>
--- a/Documentation/ProjectPlan.docx
+++ b/Documentation/ProjectPlan.docx
@@ -714,11 +714,19 @@
         <w:rPr>
           <w:lang w:val="da-DK"/>
         </w:rPr>
-        <w:t>Revision History</w:t>
+        <w:t xml:space="preserve">Revision </w:t>
+      </w:r>
+      <w:proofErr w:type="spellStart"/>
+      <w:r>
+        <w:rPr>
+          <w:lang w:val="da-DK"/>
+        </w:rPr>
+        <w:t>History</w:t>
       </w:r>
       <w:bookmarkEnd w:id="1"/>
       <w:bookmarkEnd w:id="2"/>
       <w:bookmarkEnd w:id="3"/>
+      <w:proofErr w:type="spellEnd"/>
     </w:p>
     <w:p>
       <w:pPr>
@@ -792,11 +800,19 @@
                 <w:lang w:val="da-DK"/>
               </w:rPr>
             </w:pPr>
-            <w:r>
-              <w:rPr>
-                <w:lang w:val="da-DK"/>
-              </w:rPr>
-              <w:t>Implemented by</w:t>
+            <w:proofErr w:type="spellStart"/>
+            <w:r>
+              <w:rPr>
+                <w:lang w:val="da-DK"/>
+              </w:rPr>
+              <w:t>Implemented</w:t>
+            </w:r>
+            <w:proofErr w:type="spellEnd"/>
+            <w:r>
+              <w:rPr>
+                <w:lang w:val="da-DK"/>
+              </w:rPr>
+              <w:t xml:space="preserve"> by</w:t>
             </w:r>
           </w:p>
         </w:tc>
@@ -811,12 +827,14 @@
                 <w:lang w:val="da-DK"/>
               </w:rPr>
             </w:pPr>
+            <w:proofErr w:type="spellStart"/>
             <w:r>
               <w:rPr>
                 <w:lang w:val="da-DK"/>
               </w:rPr>
               <w:t>Reason</w:t>
             </w:r>
+            <w:proofErr w:type="spellEnd"/>
           </w:p>
         </w:tc>
       </w:tr>
@@ -902,8 +920,16 @@
               <w:rPr>
                 <w:lang w:val="da-DK"/>
               </w:rPr>
-              <w:t>First draft</w:t>
-            </w:r>
+              <w:t xml:space="preserve">First </w:t>
+            </w:r>
+            <w:proofErr w:type="spellStart"/>
+            <w:r>
+              <w:rPr>
+                <w:lang w:val="da-DK"/>
+              </w:rPr>
+              <w:t>draft</w:t>
+            </w:r>
+            <w:proofErr w:type="spellEnd"/>
           </w:p>
         </w:tc>
       </w:tr>
@@ -979,8 +1005,6 @@
             <w:r>
               <w:t xml:space="preserve"> and start of Requirements table</w:t>
             </w:r>
-            <w:bookmarkStart w:id="4" w:name="_GoBack"/>
-            <w:bookmarkEnd w:id="4"/>
           </w:p>
         </w:tc>
       </w:tr>
@@ -1078,18 +1102,20 @@
           <w:lang w:val="da-DK"/>
         </w:rPr>
       </w:pPr>
-      <w:bookmarkStart w:id="5" w:name="_Toc444073242"/>
-      <w:bookmarkStart w:id="6" w:name="_Toc444074266"/>
-      <w:bookmarkStart w:id="7" w:name="_Toc445140973"/>
+      <w:bookmarkStart w:id="4" w:name="_Toc444073242"/>
+      <w:bookmarkStart w:id="5" w:name="_Toc444074266"/>
+      <w:bookmarkStart w:id="6" w:name="_Toc445140973"/>
+      <w:proofErr w:type="spellStart"/>
       <w:r>
         <w:rPr>
           <w:lang w:val="da-DK"/>
         </w:rPr>
         <w:t>Approvals</w:t>
       </w:r>
+      <w:bookmarkEnd w:id="4"/>
       <w:bookmarkEnd w:id="5"/>
       <w:bookmarkEnd w:id="6"/>
-      <w:bookmarkEnd w:id="7"/>
+      <w:proofErr w:type="spellEnd"/>
     </w:p>
     <w:p>
       <w:pPr>
@@ -1144,12 +1170,14 @@
                 <w:lang w:val="da-DK"/>
               </w:rPr>
             </w:pPr>
+            <w:proofErr w:type="spellStart"/>
             <w:r>
               <w:rPr>
                 <w:lang w:val="da-DK"/>
               </w:rPr>
               <w:t>Name</w:t>
             </w:r>
+            <w:proofErr w:type="spellEnd"/>
           </w:p>
         </w:tc>
         <w:tc>
@@ -1432,18 +1460,18 @@
           <w:lang w:val="da-DK"/>
         </w:rPr>
       </w:pPr>
-      <w:bookmarkStart w:id="8" w:name="_Toc444073243"/>
-      <w:bookmarkStart w:id="9" w:name="_Toc444074267"/>
-      <w:bookmarkStart w:id="10" w:name="_Toc445140974"/>
+      <w:bookmarkStart w:id="7" w:name="_Toc444073243"/>
+      <w:bookmarkStart w:id="8" w:name="_Toc444074267"/>
+      <w:bookmarkStart w:id="9" w:name="_Toc445140974"/>
       <w:r>
         <w:rPr>
           <w:lang w:val="da-DK"/>
         </w:rPr>
         <w:t>Distribution</w:t>
       </w:r>
+      <w:bookmarkEnd w:id="7"/>
       <w:bookmarkEnd w:id="8"/>
       <w:bookmarkEnd w:id="9"/>
-      <w:bookmarkEnd w:id="10"/>
     </w:p>
     <w:p>
       <w:pPr>
@@ -1498,12 +1526,14 @@
                 <w:lang w:val="da-DK"/>
               </w:rPr>
             </w:pPr>
+            <w:proofErr w:type="spellStart"/>
             <w:r>
               <w:rPr>
                 <w:lang w:val="da-DK"/>
               </w:rPr>
               <w:t>Name</w:t>
             </w:r>
+            <w:proofErr w:type="spellEnd"/>
           </w:p>
         </w:tc>
         <w:tc>
@@ -1788,12 +1818,12 @@
           <w:numId w:val="1"/>
         </w:numPr>
       </w:pPr>
-      <w:bookmarkStart w:id="11" w:name="_Toc445140975"/>
+      <w:bookmarkStart w:id="10" w:name="_Toc445140975"/>
       <w:r>
         <w:lastRenderedPageBreak/>
         <w:t>Table of Contents</w:t>
       </w:r>
-      <w:bookmarkEnd w:id="11"/>
+      <w:bookmarkEnd w:id="10"/>
     </w:p>
     <w:sdt>
       <w:sdtPr>
@@ -1821,12 +1851,28 @@
           <w:pPr>
             <w:pStyle w:val="TOCHeading"/>
           </w:pPr>
+          <w:proofErr w:type="spellStart"/>
           <w:r>
             <w:rPr>
               <w:lang w:val="da-DK"/>
             </w:rPr>
-            <w:t>Table of Contens</w:t>
+            <w:t>Table</w:t>
           </w:r>
+          <w:proofErr w:type="spellEnd"/>
+          <w:r>
+            <w:rPr>
+              <w:lang w:val="da-DK"/>
+            </w:rPr>
+            <w:t xml:space="preserve"> of </w:t>
+          </w:r>
+          <w:proofErr w:type="spellStart"/>
+          <w:r>
+            <w:rPr>
+              <w:lang w:val="da-DK"/>
+            </w:rPr>
+            <w:t>Contens</w:t>
+          </w:r>
+          <w:proofErr w:type="spellEnd"/>
         </w:p>
         <w:p>
           <w:pPr>
@@ -3716,12 +3762,12 @@
           <w:numId w:val="1"/>
         </w:numPr>
       </w:pPr>
-      <w:bookmarkStart w:id="12" w:name="_Toc445140976"/>
+      <w:bookmarkStart w:id="11" w:name="_Toc445140976"/>
       <w:r>
         <w:lastRenderedPageBreak/>
         <w:t>Purpose</w:t>
       </w:r>
-      <w:bookmarkEnd w:id="12"/>
+      <w:bookmarkEnd w:id="11"/>
     </w:p>
     <w:p>
       <w:r>
@@ -3736,11 +3782,11 @@
           <w:numId w:val="1"/>
         </w:numPr>
       </w:pPr>
-      <w:bookmarkStart w:id="13" w:name="_Toc445140977"/>
+      <w:bookmarkStart w:id="12" w:name="_Toc445140977"/>
       <w:r>
         <w:t>Plan Description</w:t>
       </w:r>
-      <w:bookmarkEnd w:id="13"/>
+      <w:bookmarkEnd w:id="12"/>
     </w:p>
     <w:p>
       <w:pPr>
@@ -3763,11 +3809,11 @@
           <w:numId w:val="1"/>
         </w:numPr>
       </w:pPr>
-      <w:bookmarkStart w:id="14" w:name="_Toc445140978"/>
+      <w:bookmarkStart w:id="13" w:name="_Toc445140978"/>
       <w:r>
         <w:t>Prerequisites</w:t>
       </w:r>
-      <w:bookmarkEnd w:id="14"/>
+      <w:bookmarkEnd w:id="13"/>
     </w:p>
     <w:p>
       <w:r>
@@ -3782,11 +3828,11 @@
           <w:numId w:val="1"/>
         </w:numPr>
       </w:pPr>
-      <w:bookmarkStart w:id="15" w:name="_Toc445140979"/>
+      <w:bookmarkStart w:id="14" w:name="_Toc445140979"/>
       <w:r>
         <w:t>Dependencies</w:t>
       </w:r>
-      <w:bookmarkEnd w:id="15"/>
+      <w:bookmarkEnd w:id="14"/>
     </w:p>
     <w:p>
       <w:r>
@@ -3804,11 +3850,11 @@
           <w:numId w:val="1"/>
         </w:numPr>
       </w:pPr>
-      <w:bookmarkStart w:id="16" w:name="_Toc445140980"/>
+      <w:bookmarkStart w:id="15" w:name="_Toc445140980"/>
       <w:r>
         <w:t>Assumptions</w:t>
       </w:r>
-      <w:bookmarkEnd w:id="16"/>
+      <w:bookmarkEnd w:id="15"/>
     </w:p>
     <w:p>
       <w:pPr>
@@ -3848,11 +3894,11 @@
           <w:numId w:val="1"/>
         </w:numPr>
       </w:pPr>
-      <w:bookmarkStart w:id="17" w:name="_Toc445140981"/>
+      <w:bookmarkStart w:id="16" w:name="_Toc445140981"/>
       <w:r>
         <w:t>Project Plan</w:t>
       </w:r>
-      <w:bookmarkEnd w:id="17"/>
+      <w:bookmarkEnd w:id="16"/>
     </w:p>
     <w:p>
       <w:pPr>
@@ -3862,11 +3908,11 @@
           <w:numId w:val="1"/>
         </w:numPr>
       </w:pPr>
-      <w:bookmarkStart w:id="18" w:name="_Toc445140982"/>
+      <w:bookmarkStart w:id="17" w:name="_Toc445140982"/>
       <w:r>
         <w:t>Gantt or Bar Chart</w:t>
       </w:r>
-      <w:bookmarkEnd w:id="18"/>
+      <w:bookmarkEnd w:id="17"/>
     </w:p>
     <w:p/>
     <w:p>
@@ -3940,10 +3986,10 @@
             <v:path o:extrusionok="f" gradientshapeok="t" o:connecttype="rect"/>
             <o:lock v:ext="edit" aspectratio="t"/>
           </v:shapetype>
-          <v:shape id="_x0000_i1028" type="#_x0000_t75" style="width:77.2pt;height:50.1pt" o:ole="">
+          <v:shape id="_x0000_i1025" type="#_x0000_t75" style="width:77.25pt;height:50.25pt" o:ole="">
             <v:imagedata r:id="rId10" o:title=""/>
           </v:shape>
-          <o:OLEObject Type="Embed" ProgID="Acrobat.Document.DC" ShapeID="_x0000_i1028" DrawAspect="Icon" ObjectID="_1518884056" r:id="rId11"/>
+          <o:OLEObject Type="Embed" ProgID="Acrobat.Document.DC" ShapeID="_x0000_i1025" DrawAspect="Icon" ObjectID="_1519110301" r:id="rId11"/>
         </w:object>
       </w:r>
       <w:r>
@@ -3959,11 +4005,11 @@
           <w:numId w:val="1"/>
         </w:numPr>
       </w:pPr>
-      <w:bookmarkStart w:id="19" w:name="_Toc445140983"/>
+      <w:bookmarkStart w:id="18" w:name="_Toc445140983"/>
       <w:r>
         <w:t>Product Breakdown Structure</w:t>
       </w:r>
-      <w:bookmarkEnd w:id="19"/>
+      <w:bookmarkEnd w:id="18"/>
     </w:p>
     <w:p/>
     <w:p>
@@ -3973,8 +4019,8 @@
         </w:rPr>
         <w:drawing>
           <wp:inline distT="0" distB="0" distL="0" distR="0" wp14:anchorId="354F5F8A" wp14:editId="4110FC83">
-            <wp:extent cx="5943600" cy="2944495"/>
-            <wp:effectExtent l="0" t="0" r="0" b="8255"/>
+            <wp:extent cx="6297498" cy="3819525"/>
+            <wp:effectExtent l="0" t="0" r="8255" b="0"/>
             <wp:docPr id="4" name="Picture 4"/>
             <wp:cNvGraphicFramePr>
               <a:graphicFrameLocks xmlns:a="http://schemas.openxmlformats.org/drawingml/2006/main" noChangeAspect="1"/>
@@ -4001,7 +4047,7 @@
                   <pic:spPr>
                     <a:xfrm>
                       <a:off x="0" y="0"/>
-                      <a:ext cx="5943600" cy="2944495"/>
+                      <a:ext cx="6322775" cy="3834856"/>
                     </a:xfrm>
                     <a:prstGeom prst="rect">
                       <a:avLst/>
@@ -4014,19 +4060,9 @@
         </w:drawing>
       </w:r>
     </w:p>
-    <w:p/>
     <w:p>
-      <w:r>
-        <w:object w:dxaOrig="1541" w:dyaOrig="998">
-          <v:shape id="_x0000_i1032" type="#_x0000_t75" style="width:77.2pt;height:50.1pt" o:ole="">
-            <v:imagedata r:id="rId13" o:title=""/>
-          </v:shape>
-          <o:OLEObject Type="Embed" ProgID="Acrobat.Document.DC" ShapeID="_x0000_i1032" DrawAspect="Icon" ObjectID="_1518884057" r:id="rId14"/>
-        </w:object>
-      </w:r>
-      <w:r>
-        <w:t>Double click icon to open embedded file.</w:t>
-      </w:r>
+      <w:bookmarkStart w:id="19" w:name="_GoBack"/>
+      <w:bookmarkEnd w:id="19"/>
     </w:p>
     <w:p>
       <w:pPr>
@@ -4064,7 +4100,7 @@
                     <pic:cNvPicPr/>
                   </pic:nvPicPr>
                   <pic:blipFill>
-                    <a:blip r:embed="rId15">
+                    <a:blip r:embed="rId13">
                       <a:extLst>
                         <a:ext uri="{28A0092B-C50C-407E-A947-70E740481C1C}">
                           <a14:useLocalDpi xmlns:a14="http://schemas.microsoft.com/office/drawing/2010/main" val="0"/>
@@ -4330,12 +4366,28 @@
             <w:pPr>
               <w:cnfStyle w:val="000000100000" w:firstRow="0" w:lastRow="0" w:firstColumn="0" w:lastColumn="0" w:oddVBand="0" w:evenVBand="0" w:oddHBand="1" w:evenHBand="0" w:firstRowFirstColumn="0" w:firstRowLastColumn="0" w:lastRowFirstColumn="0" w:lastRowLastColumn="0"/>
             </w:pPr>
-            <w:r>
-              <w:rPr>
-                <w:lang w:val="da-DK"/>
-              </w:rPr>
-              <w:t>Ionut Vieru</w:t>
-            </w:r>
+            <w:proofErr w:type="spellStart"/>
+            <w:r>
+              <w:rPr>
+                <w:lang w:val="da-DK"/>
+              </w:rPr>
+              <w:t>Ionut</w:t>
+            </w:r>
+            <w:proofErr w:type="spellEnd"/>
+            <w:r>
+              <w:rPr>
+                <w:lang w:val="da-DK"/>
+              </w:rPr>
+              <w:t xml:space="preserve"> </w:t>
+            </w:r>
+            <w:proofErr w:type="spellStart"/>
+            <w:r>
+              <w:rPr>
+                <w:lang w:val="da-DK"/>
+              </w:rPr>
+              <w:t>Vieru</w:t>
+            </w:r>
+            <w:proofErr w:type="spellEnd"/>
           </w:p>
         </w:tc>
         <w:tc>
@@ -4501,7 +4553,15 @@
               <w:cnfStyle w:val="000000100000" w:firstRow="0" w:lastRow="0" w:firstColumn="0" w:lastColumn="0" w:oddVBand="0" w:evenVBand="0" w:oddHBand="1" w:evenHBand="0" w:firstRowFirstColumn="0" w:firstRowLastColumn="0" w:lastRowFirstColumn="0" w:lastRowLastColumn="0"/>
             </w:pPr>
             <w:r>
-              <w:t>Capture Furps+</w:t>
+              <w:t xml:space="preserve">Capture </w:t>
+            </w:r>
+            <w:proofErr w:type="spellStart"/>
+            <w:r>
+              <w:t>Furps</w:t>
+            </w:r>
+            <w:proofErr w:type="spellEnd"/>
+            <w:r>
+              <w:t>+</w:t>
             </w:r>
           </w:p>
         </w:tc>
@@ -4972,8 +5032,8 @@
       </w:r>
     </w:p>
     <w:sectPr>
-      <w:headerReference w:type="default" r:id="rId16"/>
-      <w:footerReference w:type="default" r:id="rId17"/>
+      <w:headerReference w:type="default" r:id="rId14"/>
+      <w:footerReference w:type="default" r:id="rId15"/>
       <w:pgSz w:w="12240" w:h="15840"/>
       <w:pgMar w:top="1440" w:right="1440" w:bottom="1440" w:left="1440" w:header="708" w:footer="708" w:gutter="0"/>
       <w:pgNumType w:start="0"/>
@@ -5102,7 +5162,7 @@
                   <w:noProof/>
                   <w:lang w:val="da-DK"/>
                 </w:rPr>
-                <w:t>1</w:t>
+                <w:t>4</w:t>
               </w:r>
               <w:r>
                 <w:fldChar w:fldCharType="end"/>
@@ -6769,7 +6829,7 @@
 </file>
 
 <file path=customXml/itemProps1.xml><?xml version="1.0" encoding="utf-8"?>
-<ds:datastoreItem xmlns:ds="http://schemas.openxmlformats.org/officeDocument/2006/customXml" ds:itemID="{0EBCC660-293B-437D-8920-435944DACB1E}">
+<ds:datastoreItem xmlns:ds="http://schemas.openxmlformats.org/officeDocument/2006/customXml" ds:itemID="{565DB1E1-0700-430B-8B0E-FC437760F0BD}">
   <ds:schemaRefs>
     <ds:schemaRef ds:uri="http://schemas.openxmlformats.org/officeDocument/2006/bibliography"/>
   </ds:schemaRefs>

</xml_diff>